<commit_message>
Updated url in Einverständniserklärungen.
</commit_message>
<xml_diff>
--- a/infos/EinverstaendniserklaerungTeilnahme.docx
+++ b/infos/EinverstaendniserklaerungTeilnahme.docx
@@ -70,7 +70,13 @@
           <w:rPr>
             <w:rStyle w:val="Hyperlink"/>
           </w:rPr>
-          <w:t>http://coderdojoluzern.github.io</w:t>
+          <w:t>http://coderdojoluzern.</w:t>
+        </w:r>
+        <w:r>
+          <w:rPr>
+            <w:rStyle w:val="Hyperlink"/>
+          </w:rPr>
+          <w:t>ch</w:t>
         </w:r>
       </w:hyperlink>
       <w:r>
@@ -167,12 +173,7 @@
         <w:t xml:space="preserve">. </w:t>
       </w:r>
       <w:r>
-        <w:t>Der Veranstalter kann für keinerlei Verlust, Verletzung oder Schäden an irgendeiner Person oder Sache, welcher Ursache auc</w:t>
-      </w:r>
-      <w:bookmarkStart w:id="0" w:name="_GoBack"/>
-      <w:bookmarkEnd w:id="0"/>
-      <w:r>
-        <w:t xml:space="preserve">h immer, verantwortlich gemacht werden. </w:t>
+        <w:t xml:space="preserve">Der Veranstalter kann für keinerlei Verlust, Verletzung oder Schäden an irgendeiner Person oder Sache, welcher Ursache auch immer, verantwortlich gemacht werden. </w:t>
       </w:r>
     </w:p>
     <w:p>
@@ -217,13 +218,21 @@
           <w:rPr>
             <w:rStyle w:val="Hyperlink"/>
           </w:rPr>
-          <w:t>https://coderdojoluzern.github.io</w:t>
+          <w:t>https://coderdojoluzern.ch/infos/elte</w:t>
+        </w:r>
+        <w:bookmarkStart w:id="0" w:name="_GoBack"/>
+        <w:bookmarkEnd w:id="0"/>
+        <w:r>
+          <w:rPr>
+            <w:rStyle w:val="Hyperlink"/>
+          </w:rPr>
+          <w:t>r</w:t>
         </w:r>
         <w:r>
           <w:rPr>
             <w:rStyle w:val="Hyperlink"/>
           </w:rPr>
-          <w:t>/infos/eltern.html</w:t>
+          <w:t>n.html</w:t>
         </w:r>
       </w:hyperlink>
       <w:r>
@@ -776,6 +785,7 @@
     <w:lsdException w:name="HTML Sample" w:semiHidden="1" w:unhideWhenUsed="1"/>
     <w:lsdException w:name="HTML Typewriter" w:semiHidden="1" w:unhideWhenUsed="1"/>
     <w:lsdException w:name="HTML Variable" w:semiHidden="1" w:unhideWhenUsed="1"/>
+    <w:lsdException w:name="Normal Table" w:semiHidden="1" w:unhideWhenUsed="1"/>
     <w:lsdException w:name="annotation subject" w:semiHidden="1" w:unhideWhenUsed="1"/>
     <w:lsdException w:name="No List" w:semiHidden="1" w:unhideWhenUsed="1"/>
     <w:lsdException w:name="Outline List 1" w:semiHidden="1" w:unhideWhenUsed="1"/>
@@ -819,8 +829,10 @@
     <w:lsdException w:name="Table Elegant" w:semiHidden="1" w:unhideWhenUsed="1"/>
     <w:lsdException w:name="Table Professional" w:semiHidden="1" w:unhideWhenUsed="1"/>
     <w:lsdException w:name="Table Subtle 1" w:semiHidden="1" w:unhideWhenUsed="1"/>
+    <w:lsdException w:name="Table Subtle 2" w:semiHidden="1" w:unhideWhenUsed="1"/>
     <w:lsdException w:name="Table Web 1" w:semiHidden="1" w:unhideWhenUsed="1"/>
     <w:lsdException w:name="Table Web 2" w:semiHidden="1" w:unhideWhenUsed="1"/>
+    <w:lsdException w:name="Table Web 3" w:semiHidden="1" w:unhideWhenUsed="1"/>
     <w:lsdException w:name="Balloon Text" w:semiHidden="1" w:unhideWhenUsed="1"/>
     <w:lsdException w:name="Table Grid" w:uiPriority="39"/>
     <w:lsdException w:name="Table Theme" w:semiHidden="1" w:unhideWhenUsed="1"/>
@@ -1076,6 +1088,7 @@
   <w:style w:type="character" w:default="1" w:styleId="DefaultParagraphFont">
     <w:name w:val="Default Paragraph Font"/>
     <w:uiPriority w:val="1"/>
+    <w:semiHidden/>
     <w:unhideWhenUsed/>
   </w:style>
   <w:style w:type="table" w:default="1" w:styleId="TableNormal">
@@ -1178,6 +1191,18 @@
     <w:rPr>
       <w:color w:val="808080"/>
       <w:shd w:val="clear" w:color="auto" w:fill="E6E6E6"/>
+    </w:rPr>
+  </w:style>
+  <w:style w:type="character" w:styleId="FollowedHyperlink">
+    <w:name w:val="FollowedHyperlink"/>
+    <w:basedOn w:val="DefaultParagraphFont"/>
+    <w:uiPriority w:val="99"/>
+    <w:semiHidden/>
+    <w:unhideWhenUsed/>
+    <w:rsid w:val="00B1482B"/>
+    <w:rPr>
+      <w:color w:val="954F72" w:themeColor="followedHyperlink"/>
+      <w:u w:val="single"/>
     </w:rPr>
   </w:style>
 </w:styles>

</xml_diff>